<commit_message>
correccion artchivo mi primer commit
</commit_message>
<xml_diff>
--- a/Primer Commit.docx
+++ b/Primer Commit.docx
@@ -1686,7 +1686,25 @@
           <w:szCs w:val="18"/>
           <w:lang w:val="es-CO"/>
         </w:rPr>
-        <w:t>para terminar (TRL + D)</w:t>
+        <w:t>para terminar (</w:t>
+      </w:r>
+      <w:r>
+        <w:rPr>
+          <w:rFonts w:ascii="Lucida Console" w:hAnsi="Lucida Console" w:cs="Lucida Console"/>
+          <w:sz w:val="18"/>
+          <w:szCs w:val="18"/>
+          <w:lang w:val="es-CO"/>
+        </w:rPr>
+        <w:t>C</w:t>
+      </w:r>
+      <w:r>
+        <w:rPr>
+          <w:rFonts w:ascii="Lucida Console" w:hAnsi="Lucida Console" w:cs="Lucida Console"/>
+          <w:sz w:val="18"/>
+          <w:szCs w:val="18"/>
+          <w:lang w:val="es-CO"/>
+        </w:rPr>
+        <w:t>TRL + D)</w:t>
       </w:r>
     </w:p>
     <w:p>

</xml_diff>